<commit_message>
basisstructuur af. Vanaf nu werken in feature branches.
</commit_message>
<xml_diff>
--- a/INFO/Info.docx
+++ b/INFO/Info.docx
@@ -1520,7 +1520,19 @@
         <w:rPr>
           <w:lang w:val="en-US"/>
         </w:rPr>
-        <w:t>Eigen CSS: frameworkapproach + specifieke e</w:t>
+        <w:t xml:space="preserve">Eigen CSS: frameworkapproach </w:t>
+      </w:r>
+      <w:r>
+        <w:rPr>
+          <w:lang w:val="en-US"/>
+        </w:rPr>
+        <w:t>(“CSS-titel</w:t>
+      </w:r>
+      <w:r>
+        <w:rPr>
+          <w:lang w:val="en-US"/>
+        </w:rPr>
+        <w:t>+ specifieke e</w:t>
       </w:r>
       <w:r>
         <w:rPr>
@@ -1572,6 +1584,27 @@
       </w:pPr>
       <w:r>
         <w:t>Responsieve font size classes</w:t>
+      </w:r>
+      <w:r>
+        <w:t xml:space="preserve">: </w:t>
+      </w:r>
+      <w:r>
+        <w:t>geen eigen classes op voor</w:t>
+      </w:r>
+      <w:r>
+        <w:t>hand voorzien.</w:t>
+      </w:r>
+    </w:p>
+    <w:p>
+      <w:pPr>
+        <w:pStyle w:val="Lijstalinea"/>
+        <w:numPr>
+          <w:ilvl w:val="0"/>
+          <w:numId w:val="7"/>
+        </w:numPr>
+      </w:pPr>
+      <w:r>
+        <w:t>Opmaak.html als experimenteel bestand</w:t>
       </w:r>
       <w:bookmarkStart w:id="0" w:name="_GoBack"/>
       <w:bookmarkEnd w:id="0"/>

</xml_diff>

<commit_message>
hello-bg toegevoegd aan info
</commit_message>
<xml_diff>
--- a/INFO/Info.docx
+++ b/INFO/Info.docx
@@ -3094,8 +3094,6 @@
         </w:rPr>
         <w:t>pg</w:t>
       </w:r>
-      <w:bookmarkStart w:id="0" w:name="_GoBack"/>
-      <w:bookmarkEnd w:id="0"/>
     </w:p>
     <w:p>
       <w:pPr>
@@ -3138,6 +3136,32 @@
         </w:rPr>
         <w:t>pexels-erik-mclean-11389794.jpg</w:t>
       </w:r>
+    </w:p>
+    <w:p>
+      <w:pPr>
+        <w:pStyle w:val="Lijstalinea"/>
+        <w:numPr>
+          <w:ilvl w:val="0"/>
+          <w:numId w:val="9"/>
+        </w:numPr>
+        <w:rPr>
+          <w:lang w:val="en-US"/>
+        </w:rPr>
+      </w:pPr>
+      <w:r>
+        <w:rPr>
+          <w:lang w:val="en-US"/>
+        </w:rPr>
+        <w:t xml:space="preserve">Hello-bg = </w:t>
+      </w:r>
+      <w:r>
+        <w:rPr>
+          <w:lang w:val="en-US"/>
+        </w:rPr>
+        <w:t>pexels-dominika-roseclay-1036873.jpg</w:t>
+      </w:r>
+      <w:bookmarkStart w:id="0" w:name="_GoBack"/>
+      <w:bookmarkEnd w:id="0"/>
     </w:p>
     <w:sectPr>
       <w:pgSz w:w="11906" w:h="16838"/>

</xml_diff>